<commit_message>
dingo api installation guide complete
</commit_message>
<xml_diff>
--- a/laravel.docx
+++ b/laravel.docx
@@ -642,6 +642,514 @@
     </w:p>
     <w:p>
       <w:pPr>
+        <w:pStyle w:val="HTMLPreformatted"/>
+        <w:shd w:val="clear" w:color="auto" w:fill="FFFFFF"/>
+        <w:ind w:left="1640"/>
+        <w:rPr>
+          <w:color w:val="000000"/>
+          <w:sz w:val="18"/>
+          <w:szCs w:val="18"/>
+        </w:rPr>
+      </w:pPr>
+    </w:p>
+    <w:p>
+      <w:pPr>
+        <w:pStyle w:val="HTMLPreformatted"/>
+        <w:numPr>
+          <w:ilvl w:val="0"/>
+          <w:numId w:val="6"/>
+        </w:numPr>
+        <w:shd w:val="clear" w:color="auto" w:fill="FFFFFF"/>
+        <w:rPr>
+          <w:color w:val="000000"/>
+          <w:sz w:val="18"/>
+          <w:szCs w:val="18"/>
+        </w:rPr>
+      </w:pPr>
+      <w:r>
+        <w:rPr>
+          <w:color w:val="000000"/>
+          <w:sz w:val="18"/>
+          <w:szCs w:val="18"/>
+          <w:shd w:val="clear" w:color="auto" w:fill="F7FAFF"/>
+        </w:rPr>
+        <w:t xml:space="preserve">Use this code </w:t>
+      </w:r>
+      <w:r>
+        <w:rPr>
+          <w:color w:val="000000"/>
+          <w:sz w:val="18"/>
+          <w:szCs w:val="18"/>
+          <w:shd w:val="clear" w:color="auto" w:fill="F7FAFF"/>
+        </w:rPr>
+        <w:t xml:space="preserve">in </w:t>
+      </w:r>
+      <w:proofErr w:type="spellStart"/>
+      <w:r>
+        <w:rPr>
+          <w:color w:val="000000"/>
+          <w:sz w:val="18"/>
+          <w:szCs w:val="18"/>
+          <w:shd w:val="clear" w:color="auto" w:fill="F7FAFF"/>
+        </w:rPr>
+        <w:t>api.php</w:t>
+      </w:r>
+      <w:proofErr w:type="spellEnd"/>
+      <w:r>
+        <w:rPr>
+          <w:color w:val="000000"/>
+          <w:sz w:val="18"/>
+          <w:szCs w:val="18"/>
+          <w:shd w:val="clear" w:color="auto" w:fill="F7FAFF"/>
+        </w:rPr>
+        <w:t xml:space="preserve">  to use dingo </w:t>
+      </w:r>
+      <w:proofErr w:type="spellStart"/>
+      <w:r>
+        <w:rPr>
+          <w:color w:val="000000"/>
+          <w:sz w:val="18"/>
+          <w:szCs w:val="18"/>
+          <w:shd w:val="clear" w:color="auto" w:fill="F7FAFF"/>
+        </w:rPr>
+        <w:t>api</w:t>
+      </w:r>
+      <w:proofErr w:type="spellEnd"/>
+      <w:r>
+        <w:rPr>
+          <w:color w:val="000000"/>
+          <w:sz w:val="18"/>
+          <w:szCs w:val="18"/>
+          <w:shd w:val="clear" w:color="auto" w:fill="F7FAFF"/>
+        </w:rPr>
+        <w:t>.</w:t>
+      </w:r>
+    </w:p>
+    <w:p>
+      <w:pPr>
+        <w:pStyle w:val="HTMLPreformatted"/>
+        <w:shd w:val="clear" w:color="auto" w:fill="FFFFFF"/>
+        <w:ind w:left="1640"/>
+        <w:rPr>
+          <w:color w:val="000000"/>
+          <w:sz w:val="18"/>
+          <w:szCs w:val="18"/>
+          <w:shd w:val="clear" w:color="auto" w:fill="F7FAFF"/>
+        </w:rPr>
+      </w:pPr>
+      <w:r>
+        <w:rPr>
+          <w:color w:val="000000"/>
+          <w:sz w:val="18"/>
+          <w:szCs w:val="18"/>
+          <w:shd w:val="clear" w:color="auto" w:fill="F7FAFF"/>
+        </w:rPr>
+        <w:br/>
+      </w:r>
+      <w:r>
+        <w:rPr>
+          <w:color w:val="660000"/>
+          <w:sz w:val="18"/>
+          <w:szCs w:val="18"/>
+          <w:shd w:val="clear" w:color="auto" w:fill="F7FAFF"/>
+        </w:rPr>
+        <w:t>$</w:t>
+      </w:r>
+      <w:proofErr w:type="spellStart"/>
+      <w:r>
+        <w:rPr>
+          <w:color w:val="660000"/>
+          <w:sz w:val="18"/>
+          <w:szCs w:val="18"/>
+          <w:shd w:val="clear" w:color="auto" w:fill="F7FAFF"/>
+        </w:rPr>
+        <w:t>api</w:t>
+      </w:r>
+      <w:proofErr w:type="spellEnd"/>
+      <w:r>
+        <w:rPr>
+          <w:color w:val="660000"/>
+          <w:sz w:val="18"/>
+          <w:szCs w:val="18"/>
+          <w:shd w:val="clear" w:color="auto" w:fill="F7FAFF"/>
+        </w:rPr>
+        <w:t xml:space="preserve"> </w:t>
+      </w:r>
+      <w:r>
+        <w:rPr>
+          <w:color w:val="000000"/>
+          <w:sz w:val="18"/>
+          <w:szCs w:val="18"/>
+          <w:shd w:val="clear" w:color="auto" w:fill="F7FAFF"/>
+        </w:rPr>
+        <w:t>= app(</w:t>
+      </w:r>
+      <w:r>
+        <w:rPr>
+          <w:b/>
+          <w:bCs/>
+          <w:color w:val="658ABA"/>
+          <w:sz w:val="18"/>
+          <w:szCs w:val="18"/>
+          <w:shd w:val="clear" w:color="auto" w:fill="F7FAFF"/>
+        </w:rPr>
+        <w:t>'Dingo\</w:t>
+      </w:r>
+      <w:proofErr w:type="spellStart"/>
+      <w:r>
+        <w:rPr>
+          <w:b/>
+          <w:bCs/>
+          <w:color w:val="658ABA"/>
+          <w:sz w:val="18"/>
+          <w:szCs w:val="18"/>
+          <w:shd w:val="clear" w:color="auto" w:fill="F7FAFF"/>
+        </w:rPr>
+        <w:t>Api</w:t>
+      </w:r>
+      <w:proofErr w:type="spellEnd"/>
+      <w:r>
+        <w:rPr>
+          <w:b/>
+          <w:bCs/>
+          <w:color w:val="658ABA"/>
+          <w:sz w:val="18"/>
+          <w:szCs w:val="18"/>
+          <w:shd w:val="clear" w:color="auto" w:fill="F7FAFF"/>
+        </w:rPr>
+        <w:t>\Routing\Router'</w:t>
+      </w:r>
+      <w:r>
+        <w:rPr>
+          <w:color w:val="000000"/>
+          <w:sz w:val="18"/>
+          <w:szCs w:val="18"/>
+          <w:shd w:val="clear" w:color="auto" w:fill="F7FAFF"/>
+        </w:rPr>
+        <w:t>);</w:t>
+      </w:r>
+      <w:r>
+        <w:rPr>
+          <w:color w:val="000000"/>
+          <w:sz w:val="18"/>
+          <w:szCs w:val="18"/>
+          <w:shd w:val="clear" w:color="auto" w:fill="F7FAFF"/>
+        </w:rPr>
+        <w:br/>
+      </w:r>
+    </w:p>
+    <w:p>
+      <w:pPr>
+        <w:pStyle w:val="HTMLPreformatted"/>
+        <w:shd w:val="clear" w:color="auto" w:fill="FFFFFF"/>
+        <w:ind w:left="1640"/>
+        <w:rPr>
+          <w:color w:val="000000"/>
+          <w:sz w:val="18"/>
+          <w:szCs w:val="18"/>
+        </w:rPr>
+      </w:pPr>
+      <w:r>
+        <w:rPr>
+          <w:color w:val="000000"/>
+          <w:sz w:val="18"/>
+          <w:szCs w:val="18"/>
+          <w:shd w:val="clear" w:color="auto" w:fill="F7FAFF"/>
+        </w:rPr>
+        <w:br/>
+      </w:r>
+      <w:r>
+        <w:rPr>
+          <w:color w:val="660000"/>
+          <w:sz w:val="18"/>
+          <w:szCs w:val="18"/>
+          <w:shd w:val="clear" w:color="auto" w:fill="F7FAFF"/>
+        </w:rPr>
+        <w:t>$</w:t>
+      </w:r>
+      <w:proofErr w:type="spellStart"/>
+      <w:r>
+        <w:rPr>
+          <w:color w:val="660000"/>
+          <w:sz w:val="18"/>
+          <w:szCs w:val="18"/>
+          <w:shd w:val="clear" w:color="auto" w:fill="F7FAFF"/>
+        </w:rPr>
+        <w:t>api</w:t>
+      </w:r>
+      <w:proofErr w:type="spellEnd"/>
+      <w:r>
+        <w:rPr>
+          <w:color w:val="000000"/>
+          <w:sz w:val="18"/>
+          <w:szCs w:val="18"/>
+          <w:shd w:val="clear" w:color="auto" w:fill="F7FAFF"/>
+        </w:rPr>
+        <w:t>-&gt;version(</w:t>
+      </w:r>
+      <w:r>
+        <w:rPr>
+          <w:b/>
+          <w:bCs/>
+          <w:color w:val="658ABA"/>
+          <w:sz w:val="18"/>
+          <w:szCs w:val="18"/>
+          <w:shd w:val="clear" w:color="auto" w:fill="F7FAFF"/>
+        </w:rPr>
+        <w:t>'v1'</w:t>
+      </w:r>
+      <w:r>
+        <w:rPr>
+          <w:color w:val="000000"/>
+          <w:sz w:val="18"/>
+          <w:szCs w:val="18"/>
+          <w:shd w:val="clear" w:color="auto" w:fill="F7FAFF"/>
+        </w:rPr>
+        <w:t xml:space="preserve">, </w:t>
+      </w:r>
+      <w:r>
+        <w:rPr>
+          <w:b/>
+          <w:bCs/>
+          <w:color w:val="000080"/>
+          <w:sz w:val="18"/>
+          <w:szCs w:val="18"/>
+          <w:shd w:val="clear" w:color="auto" w:fill="F7FAFF"/>
+        </w:rPr>
+        <w:t xml:space="preserve">function </w:t>
+      </w:r>
+      <w:r>
+        <w:rPr>
+          <w:color w:val="000000"/>
+          <w:sz w:val="18"/>
+          <w:szCs w:val="18"/>
+          <w:shd w:val="clear" w:color="auto" w:fill="F7FAFF"/>
+        </w:rPr>
+        <w:t>(</w:t>
+      </w:r>
+      <w:r>
+        <w:rPr>
+          <w:color w:val="660000"/>
+          <w:sz w:val="18"/>
+          <w:szCs w:val="18"/>
+          <w:shd w:val="clear" w:color="auto" w:fill="F7FAFF"/>
+        </w:rPr>
+        <w:t>$</w:t>
+      </w:r>
+      <w:proofErr w:type="spellStart"/>
+      <w:r>
+        <w:rPr>
+          <w:color w:val="660000"/>
+          <w:sz w:val="18"/>
+          <w:szCs w:val="18"/>
+          <w:shd w:val="clear" w:color="auto" w:fill="F7FAFF"/>
+        </w:rPr>
+        <w:t>api</w:t>
+      </w:r>
+      <w:proofErr w:type="spellEnd"/>
+      <w:r>
+        <w:rPr>
+          <w:color w:val="000000"/>
+          <w:sz w:val="18"/>
+          <w:szCs w:val="18"/>
+          <w:shd w:val="clear" w:color="auto" w:fill="F7FAFF"/>
+        </w:rPr>
+        <w:t>) {</w:t>
+      </w:r>
+      <w:r>
+        <w:rPr>
+          <w:color w:val="000000"/>
+          <w:sz w:val="18"/>
+          <w:szCs w:val="18"/>
+          <w:shd w:val="clear" w:color="auto" w:fill="F7FAFF"/>
+        </w:rPr>
+        <w:br/>
+        <w:t xml:space="preserve">    </w:t>
+      </w:r>
+      <w:r>
+        <w:rPr>
+          <w:color w:val="660000"/>
+          <w:sz w:val="18"/>
+          <w:szCs w:val="18"/>
+          <w:shd w:val="clear" w:color="auto" w:fill="F7FAFF"/>
+        </w:rPr>
+        <w:t>$</w:t>
+      </w:r>
+      <w:proofErr w:type="spellStart"/>
+      <w:r>
+        <w:rPr>
+          <w:color w:val="660000"/>
+          <w:sz w:val="18"/>
+          <w:szCs w:val="18"/>
+          <w:shd w:val="clear" w:color="auto" w:fill="F7FAFF"/>
+        </w:rPr>
+        <w:t>api</w:t>
+      </w:r>
+      <w:proofErr w:type="spellEnd"/>
+      <w:r>
+        <w:rPr>
+          <w:color w:val="000000"/>
+          <w:sz w:val="18"/>
+          <w:szCs w:val="18"/>
+          <w:shd w:val="clear" w:color="auto" w:fill="F7FAFF"/>
+        </w:rPr>
+        <w:t>-&gt;get(</w:t>
+      </w:r>
+      <w:r>
+        <w:rPr>
+          <w:b/>
+          <w:bCs/>
+          <w:color w:val="658ABA"/>
+          <w:sz w:val="18"/>
+          <w:szCs w:val="18"/>
+          <w:shd w:val="clear" w:color="auto" w:fill="F7FAFF"/>
+        </w:rPr>
+        <w:t>'</w:t>
+      </w:r>
+      <w:proofErr w:type="spellStart"/>
+      <w:r>
+        <w:rPr>
+          <w:b/>
+          <w:bCs/>
+          <w:color w:val="658ABA"/>
+          <w:sz w:val="18"/>
+          <w:szCs w:val="18"/>
+          <w:shd w:val="clear" w:color="auto" w:fill="F7FAFF"/>
+        </w:rPr>
+        <w:t>test'</w:t>
+      </w:r>
+      <w:r>
+        <w:rPr>
+          <w:color w:val="000000"/>
+          <w:sz w:val="18"/>
+          <w:szCs w:val="18"/>
+          <w:shd w:val="clear" w:color="auto" w:fill="F7FAFF"/>
+        </w:rPr>
+        <w:t>,</w:t>
+      </w:r>
+      <w:r>
+        <w:rPr>
+          <w:b/>
+          <w:bCs/>
+          <w:color w:val="000080"/>
+          <w:sz w:val="18"/>
+          <w:szCs w:val="18"/>
+          <w:shd w:val="clear" w:color="auto" w:fill="F7FAFF"/>
+        </w:rPr>
+        <w:t>function</w:t>
+      </w:r>
+      <w:proofErr w:type="spellEnd"/>
+      <w:r>
+        <w:rPr>
+          <w:color w:val="000000"/>
+          <w:sz w:val="18"/>
+          <w:szCs w:val="18"/>
+          <w:shd w:val="clear" w:color="auto" w:fill="F7FAFF"/>
+        </w:rPr>
+        <w:t>(){</w:t>
+      </w:r>
+      <w:r>
+        <w:rPr>
+          <w:color w:val="000000"/>
+          <w:sz w:val="18"/>
+          <w:szCs w:val="18"/>
+          <w:shd w:val="clear" w:color="auto" w:fill="F7FAFF"/>
+        </w:rPr>
+        <w:br/>
+      </w:r>
+      <w:r>
+        <w:rPr>
+          <w:i/>
+          <w:iCs/>
+          <w:color w:val="808080"/>
+          <w:sz w:val="18"/>
+          <w:szCs w:val="18"/>
+          <w:shd w:val="clear" w:color="auto" w:fill="F7FAFF"/>
+        </w:rPr>
+        <w:t xml:space="preserve">        return 'App\</w:t>
+      </w:r>
+      <w:proofErr w:type="spellStart"/>
+      <w:r>
+        <w:rPr>
+          <w:i/>
+          <w:iCs/>
+          <w:color w:val="808080"/>
+          <w:sz w:val="18"/>
+          <w:szCs w:val="18"/>
+          <w:shd w:val="clear" w:color="auto" w:fill="F7FAFF"/>
+        </w:rPr>
+        <w:t>Api</w:t>
+      </w:r>
+      <w:proofErr w:type="spellEnd"/>
+      <w:r>
+        <w:rPr>
+          <w:i/>
+          <w:iCs/>
+          <w:color w:val="808080"/>
+          <w:sz w:val="18"/>
+          <w:szCs w:val="18"/>
+          <w:shd w:val="clear" w:color="auto" w:fill="F7FAFF"/>
+        </w:rPr>
+        <w:t>\Controllers\</w:t>
+      </w:r>
+      <w:proofErr w:type="spellStart"/>
+      <w:r>
+        <w:rPr>
+          <w:i/>
+          <w:iCs/>
+          <w:color w:val="808080"/>
+          <w:sz w:val="18"/>
+          <w:szCs w:val="18"/>
+          <w:shd w:val="clear" w:color="auto" w:fill="F7FAFF"/>
+        </w:rPr>
+        <w:t>UserController@show</w:t>
+      </w:r>
+      <w:proofErr w:type="spellEnd"/>
+      <w:r>
+        <w:rPr>
+          <w:i/>
+          <w:iCs/>
+          <w:color w:val="808080"/>
+          <w:sz w:val="18"/>
+          <w:szCs w:val="18"/>
+          <w:shd w:val="clear" w:color="auto" w:fill="F7FAFF"/>
+        </w:rPr>
+        <w:t>';</w:t>
+      </w:r>
+      <w:r>
+        <w:rPr>
+          <w:i/>
+          <w:iCs/>
+          <w:color w:val="808080"/>
+          <w:sz w:val="18"/>
+          <w:szCs w:val="18"/>
+          <w:shd w:val="clear" w:color="auto" w:fill="F7FAFF"/>
+        </w:rPr>
+        <w:br/>
+        <w:t xml:space="preserve">    </w:t>
+      </w:r>
+      <w:r>
+        <w:rPr>
+          <w:color w:val="000000"/>
+          <w:sz w:val="18"/>
+          <w:szCs w:val="18"/>
+          <w:shd w:val="clear" w:color="auto" w:fill="F7FAFF"/>
+        </w:rPr>
+        <w:t>});</w:t>
+      </w:r>
+      <w:r>
+        <w:rPr>
+          <w:color w:val="000000"/>
+          <w:sz w:val="18"/>
+          <w:szCs w:val="18"/>
+          <w:shd w:val="clear" w:color="auto" w:fill="F7FAFF"/>
+        </w:rPr>
+        <w:br/>
+        <w:t>});</w:t>
+      </w:r>
+    </w:p>
+    <w:p>
+      <w:pPr>
         <w:pStyle w:val="ListParagraph"/>
         <w:numPr>
           <w:ilvl w:val="0"/>
@@ -668,8 +1176,90 @@
         </w:tabs>
         <w:spacing w:after="0" w:line="480" w:lineRule="auto"/>
       </w:pPr>
+      <w:r>
+        <w:t xml:space="preserve">Use this artisan command to check </w:t>
+      </w:r>
+      <w:proofErr w:type="spellStart"/>
+      <w:r>
+        <w:t>api</w:t>
+      </w:r>
+      <w:proofErr w:type="spellEnd"/>
+      <w:r>
+        <w:t xml:space="preserve"> routes</w:t>
+      </w:r>
+    </w:p>
+    <w:p>
+      <w:pPr>
+        <w:pStyle w:val="HTMLPreformatted"/>
+        <w:shd w:val="clear" w:color="auto" w:fill="F7F7F7"/>
+        <w:ind w:left="1640"/>
+        <w:rPr>
+          <w:rFonts w:ascii="Consolas" w:hAnsi="Consolas"/>
+          <w:color w:val="333333"/>
+        </w:rPr>
+      </w:pPr>
       <w:bookmarkStart w:id="0" w:name="_GoBack"/>
       <w:bookmarkEnd w:id="0"/>
+      <w:proofErr w:type="spellStart"/>
+      <w:r>
+        <w:rPr>
+          <w:rStyle w:val="HTMLCode"/>
+          <w:rFonts w:ascii="Consolas" w:hAnsi="Consolas"/>
+          <w:color w:val="333333"/>
+          <w:bdr w:val="none" w:sz="0" w:space="0" w:color="auto" w:frame="1"/>
+        </w:rPr>
+        <w:t>php</w:t>
+      </w:r>
+      <w:proofErr w:type="spellEnd"/>
+      <w:r>
+        <w:rPr>
+          <w:rStyle w:val="HTMLCode"/>
+          <w:rFonts w:ascii="Consolas" w:hAnsi="Consolas"/>
+          <w:color w:val="333333"/>
+          <w:bdr w:val="none" w:sz="0" w:space="0" w:color="auto" w:frame="1"/>
+        </w:rPr>
+        <w:t xml:space="preserve"> artisan </w:t>
+      </w:r>
+      <w:proofErr w:type="spellStart"/>
+      <w:r>
+        <w:rPr>
+          <w:rStyle w:val="HTMLCode"/>
+          <w:rFonts w:ascii="Consolas" w:hAnsi="Consolas"/>
+          <w:color w:val="333333"/>
+          <w:bdr w:val="none" w:sz="0" w:space="0" w:color="auto" w:frame="1"/>
+        </w:rPr>
+        <w:t>api:routes</w:t>
+      </w:r>
+      <w:proofErr w:type="spellEnd"/>
+    </w:p>
+    <w:p>
+      <w:pPr>
+        <w:pStyle w:val="ListParagraph"/>
+        <w:numPr>
+          <w:ilvl w:val="0"/>
+          <w:numId w:val="6"/>
+        </w:numPr>
+        <w:shd w:val="clear" w:color="auto" w:fill="F7F7F7"/>
+        <w:tabs>
+          <w:tab w:val="left" w:pos="916"/>
+          <w:tab w:val="left" w:pos="1832"/>
+          <w:tab w:val="left" w:pos="2748"/>
+          <w:tab w:val="left" w:pos="3664"/>
+          <w:tab w:val="left" w:pos="4580"/>
+          <w:tab w:val="left" w:pos="5496"/>
+          <w:tab w:val="left" w:pos="6412"/>
+          <w:tab w:val="left" w:pos="7328"/>
+          <w:tab w:val="left" w:pos="8244"/>
+          <w:tab w:val="left" w:pos="9160"/>
+          <w:tab w:val="left" w:pos="10076"/>
+          <w:tab w:val="left" w:pos="10992"/>
+          <w:tab w:val="left" w:pos="11908"/>
+          <w:tab w:val="left" w:pos="12824"/>
+          <w:tab w:val="left" w:pos="13740"/>
+          <w:tab w:val="left" w:pos="14656"/>
+        </w:tabs>
+        <w:spacing w:after="0" w:line="480" w:lineRule="auto"/>
+      </w:pPr>
     </w:p>
     <w:p>
       <w:pPr>

</xml_diff>